<commit_message>
update FYP legal topic
</commit_message>
<xml_diff>
--- a/Documents/FYP last report/6COSC023W_Final_Project_Report_Template_CS&SE_2024.docx
+++ b/Documents/FYP last report/6COSC023W_Final_Project_Report_Template_CS&SE_2024.docx
@@ -15960,6 +15960,8 @@
           <w:sz w:val="24"/>
         </w:rPr>
       </w:pPr>
+      <w:bookmarkStart w:id="21" w:name="OLE_LINK1"/>
+      <w:bookmarkStart w:id="22" w:name="OLE_LINK2"/>
       <w:r>
         <w:rPr>
           <w:rFonts w:ascii="Arial" w:hAnsi="Arial" w:cs="Arial"/>
@@ -16065,14 +16067,274 @@
         <w:t xml:space="preserve"> </w:t>
       </w:r>
     </w:p>
-    <w:p>
-      <w:pPr>
-        <w:spacing w:line="276" w:lineRule="auto"/>
-        <w:rPr>
-          <w:rFonts w:ascii="Arial" w:hAnsi="Arial" w:cs="Arial"/>
-          <w:sz w:val="24"/>
-        </w:rPr>
-      </w:pPr>
+    <w:bookmarkEnd w:id="21"/>
+    <w:bookmarkEnd w:id="22"/>
+    <w:p>
+      <w:pPr>
+        <w:spacing w:line="276" w:lineRule="auto"/>
+        <w:rPr>
+          <w:rFonts w:ascii="Arial" w:hAnsi="Arial" w:cs="Arial"/>
+          <w:sz w:val="24"/>
+        </w:rPr>
+      </w:pPr>
+      <w:r>
+        <w:rPr>
+          <w:rFonts w:ascii="Arial" w:hAnsi="Arial" w:cs="Arial"/>
+          <w:sz w:val="24"/>
+        </w:rPr>
+        <w:t>When creating apps like "HiKiddo," it's important to navigate a mix of legal, ethical, social, professional, and security considerations. This careful attention helps ensure the app is trustworthy and meets regulatory standards. Here’s a simplified breakdown:</w:t>
+      </w:r>
+    </w:p>
+    <w:p>
+      <w:pPr>
+        <w:spacing w:line="276" w:lineRule="auto"/>
+        <w:rPr>
+          <w:rFonts w:ascii="Arial" w:hAnsi="Arial" w:cs="Arial"/>
+          <w:color w:val="FF0000"/>
+          <w:sz w:val="24"/>
+        </w:rPr>
+      </w:pPr>
+      <w:r>
+        <w:rPr>
+          <w:rFonts w:ascii="Arial" w:hAnsi="Arial" w:cs="Arial"/>
+          <w:color w:val="FF0000"/>
+          <w:sz w:val="24"/>
+        </w:rPr>
+        <w:t>Legal Considerations</w:t>
+      </w:r>
+    </w:p>
+    <w:p>
+      <w:pPr>
+        <w:spacing w:line="276" w:lineRule="auto"/>
+        <w:rPr>
+          <w:rFonts w:ascii="Arial" w:hAnsi="Arial" w:cs="Arial"/>
+          <w:sz w:val="24"/>
+        </w:rPr>
+      </w:pPr>
+      <w:r>
+        <w:rPr>
+          <w:rFonts w:ascii="Arial" w:hAnsi="Arial" w:cs="Arial"/>
+          <w:sz w:val="24"/>
+        </w:rPr>
+        <w:t>Privacy and Data Protection: Apps must protect personal information, especially for kids, adhering to laws like the EU’s GDPR or the US’s COPPA. This means getting proper consent to collect data and using it only for its intended purpose.</w:t>
+      </w:r>
+    </w:p>
+    <w:p>
+      <w:pPr>
+        <w:spacing w:line="276" w:lineRule="auto"/>
+        <w:rPr>
+          <w:rFonts w:ascii="Arial" w:hAnsi="Arial" w:cs="Arial"/>
+          <w:sz w:val="24"/>
+        </w:rPr>
+      </w:pPr>
+      <w:r>
+        <w:rPr>
+          <w:rFonts w:ascii="Arial" w:hAnsi="Arial" w:cs="Arial"/>
+          <w:sz w:val="24"/>
+        </w:rPr>
+        <w:t>Intellectual Property: Make sure all content in the app, whether it’s images or software libraries, is either owned by you or properly licensed.</w:t>
+      </w:r>
+    </w:p>
+    <w:p>
+      <w:pPr>
+        <w:spacing w:line="276" w:lineRule="auto"/>
+        <w:rPr>
+          <w:rFonts w:ascii="Arial" w:hAnsi="Arial" w:cs="Arial"/>
+          <w:color w:val="FF0000"/>
+          <w:sz w:val="24"/>
+        </w:rPr>
+      </w:pPr>
+      <w:r>
+        <w:rPr>
+          <w:rFonts w:ascii="Arial" w:hAnsi="Arial" w:cs="Arial"/>
+          <w:color w:val="FF0000"/>
+          <w:sz w:val="24"/>
+        </w:rPr>
+        <w:t>Ethical Considerations</w:t>
+      </w:r>
+    </w:p>
+    <w:p>
+      <w:pPr>
+        <w:spacing w:line="276" w:lineRule="auto"/>
+        <w:rPr>
+          <w:rFonts w:ascii="Arial" w:hAnsi="Arial" w:cs="Arial"/>
+          <w:sz w:val="24"/>
+        </w:rPr>
+      </w:pPr>
+      <w:r>
+        <w:rPr>
+          <w:rFonts w:ascii="Arial" w:hAnsi="Arial" w:cs="Arial"/>
+          <w:sz w:val="24"/>
+        </w:rPr>
+        <w:t>User Consent: Always get clear consent before collecting data, especially from children, and explain exactly how it will be used.</w:t>
+      </w:r>
+    </w:p>
+    <w:p>
+      <w:pPr>
+        <w:spacing w:line="276" w:lineRule="auto"/>
+        <w:rPr>
+          <w:rFonts w:ascii="Arial" w:hAnsi="Arial" w:cs="Arial"/>
+          <w:sz w:val="24"/>
+        </w:rPr>
+      </w:pPr>
+      <w:r>
+        <w:rPr>
+          <w:rFonts w:ascii="Arial" w:hAnsi="Arial" w:cs="Arial"/>
+          <w:sz w:val="24"/>
+        </w:rPr>
+        <w:t>Transparency: Be open with users about how their data is used and safeguarded, including who might access it and why.</w:t>
+      </w:r>
+    </w:p>
+    <w:p>
+      <w:pPr>
+        <w:spacing w:line="276" w:lineRule="auto"/>
+        <w:rPr>
+          <w:rFonts w:ascii="Arial" w:hAnsi="Arial" w:cs="Arial"/>
+          <w:color w:val="FF0000"/>
+          <w:sz w:val="24"/>
+        </w:rPr>
+      </w:pPr>
+      <w:r>
+        <w:rPr>
+          <w:rFonts w:ascii="Arial" w:hAnsi="Arial" w:cs="Arial"/>
+          <w:color w:val="FF0000"/>
+          <w:sz w:val="24"/>
+        </w:rPr>
+        <w:t>Social Considerations</w:t>
+      </w:r>
+    </w:p>
+    <w:p>
+      <w:pPr>
+        <w:spacing w:line="276" w:lineRule="auto"/>
+        <w:rPr>
+          <w:rFonts w:ascii="Arial" w:hAnsi="Arial" w:cs="Arial"/>
+          <w:sz w:val="24"/>
+        </w:rPr>
+      </w:pPr>
+      <w:r>
+        <w:rPr>
+          <w:rFonts w:ascii="Arial" w:hAnsi="Arial" w:cs="Arial"/>
+          <w:sz w:val="24"/>
+        </w:rPr>
+        <w:t>Accessibility: The app should be easy for everyone to use, regardless of their physical abilities or economic situation.</w:t>
+      </w:r>
+    </w:p>
+    <w:p>
+      <w:pPr>
+        <w:spacing w:line="276" w:lineRule="auto"/>
+        <w:rPr>
+          <w:rFonts w:ascii="Arial" w:hAnsi="Arial" w:cs="Arial"/>
+          <w:sz w:val="24"/>
+        </w:rPr>
+      </w:pPr>
+      <w:r>
+        <w:rPr>
+          <w:rFonts w:ascii="Arial" w:hAnsi="Arial" w:cs="Arial"/>
+          <w:sz w:val="24"/>
+        </w:rPr>
+        <w:t>Social Skills: Consider the impact on children’s social skills; aim to foster positive interactions both within and outside of the app.</w:t>
+      </w:r>
+    </w:p>
+    <w:p>
+      <w:pPr>
+        <w:spacing w:line="276" w:lineRule="auto"/>
+        <w:rPr>
+          <w:rFonts w:ascii="Arial" w:hAnsi="Arial" w:cs="Arial"/>
+          <w:color w:val="FF0000"/>
+          <w:sz w:val="24"/>
+        </w:rPr>
+      </w:pPr>
+      <w:r>
+        <w:rPr>
+          <w:rFonts w:ascii="Arial" w:hAnsi="Arial" w:cs="Arial"/>
+          <w:color w:val="FF0000"/>
+          <w:sz w:val="24"/>
+        </w:rPr>
+        <w:t>Professional Considerations</w:t>
+      </w:r>
+    </w:p>
+    <w:p>
+      <w:pPr>
+        <w:spacing w:line="276" w:lineRule="auto"/>
+        <w:rPr>
+          <w:rFonts w:ascii="Arial" w:hAnsi="Arial" w:cs="Arial"/>
+          <w:sz w:val="24"/>
+        </w:rPr>
+      </w:pPr>
+      <w:r>
+        <w:rPr>
+          <w:rFonts w:ascii="Arial" w:hAnsi="Arial" w:cs="Arial"/>
+          <w:sz w:val="24"/>
+        </w:rPr>
+        <w:t>Quality and Reliability: Adhere to high standards in app development to ensure it works well and reliably. This includes extensive testing to avoid bugs.</w:t>
+      </w:r>
+    </w:p>
+    <w:p>
+      <w:pPr>
+        <w:spacing w:line="276" w:lineRule="auto"/>
+        <w:rPr>
+          <w:rFonts w:ascii="Arial" w:hAnsi="Arial" w:cs="Arial"/>
+          <w:color w:val="FF0000"/>
+          <w:sz w:val="24"/>
+        </w:rPr>
+      </w:pPr>
+      <w:r>
+        <w:rPr>
+          <w:rFonts w:ascii="Arial" w:hAnsi="Arial" w:cs="Arial"/>
+          <w:color w:val="FF0000"/>
+          <w:sz w:val="24"/>
+        </w:rPr>
+        <w:t>Security Considerations</w:t>
+      </w:r>
+    </w:p>
+    <w:p>
+      <w:pPr>
+        <w:spacing w:line="276" w:lineRule="auto"/>
+        <w:rPr>
+          <w:rFonts w:ascii="Arial" w:hAnsi="Arial" w:cs="Arial"/>
+          <w:sz w:val="24"/>
+        </w:rPr>
+      </w:pPr>
+      <w:r>
+        <w:rPr>
+          <w:rFonts w:ascii="Arial" w:hAnsi="Arial" w:cs="Arial"/>
+          <w:sz w:val="24"/>
+        </w:rPr>
+        <w:t>Data Security: Use strong security measures like encryption and secure login methods to protect users' information from leaks or theft.</w:t>
+      </w:r>
+    </w:p>
+    <w:p>
+      <w:pPr>
+        <w:spacing w:line="276" w:lineRule="auto"/>
+        <w:rPr>
+          <w:rFonts w:ascii="Arial" w:hAnsi="Arial" w:cs="Arial"/>
+          <w:sz w:val="24"/>
+        </w:rPr>
+      </w:pPr>
+      <w:r>
+        <w:rPr>
+          <w:rFonts w:ascii="Arial" w:hAnsi="Arial" w:cs="Arial"/>
+          <w:sz w:val="24"/>
+        </w:rPr>
+        <w:lastRenderedPageBreak/>
+        <w:t>Vulnerability Management: Regularly update the app to fix security gaps and keep it safe from hacking attempts.</w:t>
+      </w:r>
+    </w:p>
+    <w:p>
+      <w:pPr>
+        <w:spacing w:line="276" w:lineRule="auto"/>
+        <w:rPr>
+          <w:rFonts w:ascii="Arial" w:hAnsi="Arial" w:cs="Arial"/>
+          <w:sz w:val="24"/>
+        </w:rPr>
+      </w:pPr>
+      <w:r>
+        <w:rPr>
+          <w:rFonts w:ascii="Arial" w:hAnsi="Arial" w:cs="Arial"/>
+          <w:sz w:val="24"/>
+        </w:rPr>
+        <w:t>Addressing these areas helps avoid legal issues, builds user trust, and ensures the app positively influences its environment. Plus, focusing on strong security and ethical practices boosts user satisfaction and meets international standards.</w:t>
+      </w:r>
     </w:p>
     <w:p>
       <w:pPr>
@@ -16093,7 +16355,7 @@
         </w:rPr>
         <w:br w:type="page"/>
       </w:r>
-      <w:bookmarkStart w:id="21" w:name="_Toc159327311"/>
+      <w:bookmarkStart w:id="23" w:name="_Toc159327311"/>
       <w:r>
         <w:rPr>
           <w:rFonts w:ascii="Arial" w:hAnsi="Arial" w:cs="Arial"/>
@@ -16113,7 +16375,7 @@
         </w:rPr>
         <w:t>Methodology</w:t>
       </w:r>
-      <w:bookmarkEnd w:id="21"/>
+      <w:bookmarkEnd w:id="23"/>
     </w:p>
     <w:p>
       <w:pPr>
@@ -16954,7 +17216,7 @@
           <w:sz w:val="24"/>
         </w:rPr>
       </w:pPr>
-      <w:bookmarkStart w:id="22" w:name="_Toc159486722"/>
+      <w:bookmarkStart w:id="24" w:name="_Toc159486722"/>
       <w:r>
         <w:t xml:space="preserve">Table </w:t>
       </w:r>
@@ -16979,7 +17241,7 @@
       <w:r>
         <w:t>. Add caption here.</w:t>
       </w:r>
-      <w:bookmarkEnd w:id="22"/>
+      <w:bookmarkEnd w:id="24"/>
     </w:p>
     <w:p>
       <w:pPr>
@@ -17012,7 +17274,7 @@
           <w:szCs w:val="32"/>
         </w:rPr>
       </w:pPr>
-      <w:bookmarkStart w:id="23" w:name="_Toc159327312"/>
+      <w:bookmarkStart w:id="25" w:name="_Toc159327312"/>
       <w:r>
         <w:rPr>
           <w:rFonts w:ascii="Arial" w:hAnsi="Arial" w:cs="Arial"/>
@@ -17032,7 +17294,7 @@
         </w:rPr>
         <w:t>. Design</w:t>
       </w:r>
-      <w:bookmarkEnd w:id="23"/>
+      <w:bookmarkEnd w:id="25"/>
     </w:p>
     <w:p>
       <w:pPr>
@@ -17602,7 +17864,7 @@
           <w:szCs w:val="32"/>
         </w:rPr>
       </w:pPr>
-      <w:bookmarkStart w:id="24" w:name="_Toc159327313"/>
+      <w:bookmarkStart w:id="26" w:name="_Toc159327313"/>
       <w:r>
         <w:rPr>
           <w:rFonts w:ascii="Arial" w:hAnsi="Arial" w:cs="Arial"/>
@@ -17658,7 +17920,7 @@
         </w:rPr>
         <w:t xml:space="preserve"> implementation</w:t>
       </w:r>
-      <w:bookmarkEnd w:id="24"/>
+      <w:bookmarkEnd w:id="26"/>
     </w:p>
     <w:p>
       <w:pPr>
@@ -17671,7 +17933,7 @@
           <w:szCs w:val="28"/>
         </w:rPr>
       </w:pPr>
-      <w:bookmarkStart w:id="25" w:name="_Toc159327314"/>
+      <w:bookmarkStart w:id="27" w:name="_Toc159327314"/>
       <w:r>
         <w:rPr>
           <w:rFonts w:ascii="Arial" w:hAnsi="Arial" w:cs="Arial"/>
@@ -17708,7 +17970,7 @@
         </w:rPr>
         <w:t>Tools</w:t>
       </w:r>
-      <w:bookmarkEnd w:id="25"/>
+      <w:bookmarkEnd w:id="27"/>
       <w:r>
         <w:rPr>
           <w:rFonts w:ascii="Arial" w:hAnsi="Arial" w:cs="Arial"/>
@@ -17947,7 +18209,7 @@
           <w:szCs w:val="28"/>
         </w:rPr>
       </w:pPr>
-      <w:bookmarkStart w:id="26" w:name="_Toc159327315"/>
+      <w:bookmarkStart w:id="28" w:name="_Toc159327315"/>
       <w:r>
         <w:rPr>
           <w:rFonts w:ascii="Arial" w:hAnsi="Arial" w:cs="Arial"/>
@@ -17975,7 +18237,7 @@
         </w:rPr>
         <w:t>Implementation</w:t>
       </w:r>
-      <w:bookmarkEnd w:id="26"/>
+      <w:bookmarkEnd w:id="28"/>
     </w:p>
     <w:p>
       <w:pPr>
@@ -18179,7 +18441,7 @@
         </w:rPr>
         <w:br w:type="page"/>
       </w:r>
-      <w:bookmarkStart w:id="27" w:name="_Toc159327316"/>
+      <w:bookmarkStart w:id="29" w:name="_Toc159327316"/>
       <w:r>
         <w:rPr>
           <w:rFonts w:ascii="Arial" w:hAnsi="Arial" w:cs="Arial"/>
@@ -18208,7 +18470,7 @@
         </w:rPr>
         <w:t>Testing</w:t>
       </w:r>
-      <w:bookmarkEnd w:id="27"/>
+      <w:bookmarkEnd w:id="29"/>
     </w:p>
     <w:p/>
     <w:p>
@@ -18279,7 +18541,7 @@
           <w:szCs w:val="28"/>
         </w:rPr>
       </w:pPr>
-      <w:bookmarkStart w:id="28" w:name="_Toc159327317"/>
+      <w:bookmarkStart w:id="30" w:name="_Toc159327317"/>
       <w:r>
         <w:rPr>
           <w:rFonts w:ascii="Arial" w:hAnsi="Arial" w:cs="Arial"/>
@@ -18307,7 +18569,7 @@
         </w:rPr>
         <w:t>Test coverage</w:t>
       </w:r>
-      <w:bookmarkEnd w:id="28"/>
+      <w:bookmarkEnd w:id="30"/>
       <w:r>
         <w:rPr>
           <w:rFonts w:ascii="Arial" w:hAnsi="Arial" w:cs="Arial"/>
@@ -18456,7 +18718,7 @@
           <w:szCs w:val="28"/>
         </w:rPr>
       </w:pPr>
-      <w:bookmarkStart w:id="29" w:name="_Toc159327318"/>
+      <w:bookmarkStart w:id="31" w:name="_Toc159327318"/>
       <w:r>
         <w:rPr>
           <w:rFonts w:ascii="Arial" w:hAnsi="Arial" w:cs="Arial"/>
@@ -18493,7 +18755,7 @@
         </w:rPr>
         <w:t>Test methodology</w:t>
       </w:r>
-      <w:bookmarkEnd w:id="29"/>
+      <w:bookmarkEnd w:id="31"/>
     </w:p>
     <w:p>
       <w:pPr>
@@ -18640,7 +18902,7 @@
         </w:rPr>
         <w:br w:type="page"/>
       </w:r>
-      <w:bookmarkStart w:id="30" w:name="_Toc159327319"/>
+      <w:bookmarkStart w:id="32" w:name="_Toc159327319"/>
       <w:r>
         <w:rPr>
           <w:rFonts w:ascii="Arial" w:hAnsi="Arial" w:cs="Arial"/>
@@ -18660,7 +18922,7 @@
         </w:rPr>
         <w:t>. Conclusions and reflections</w:t>
       </w:r>
-      <w:bookmarkEnd w:id="30"/>
+      <w:bookmarkEnd w:id="32"/>
     </w:p>
     <w:p>
       <w:pPr>
@@ -18962,7 +19224,7 @@
           <w:szCs w:val="32"/>
         </w:rPr>
       </w:pPr>
-      <w:bookmarkStart w:id="31" w:name="_Toc159327320"/>
+      <w:bookmarkStart w:id="33" w:name="_Toc159327320"/>
       <w:r>
         <w:rPr>
           <w:rFonts w:ascii="Arial" w:hAnsi="Arial" w:cs="Arial"/>
@@ -18982,7 +19244,7 @@
         </w:rPr>
         <w:t>. References</w:t>
       </w:r>
-      <w:bookmarkEnd w:id="31"/>
+      <w:bookmarkEnd w:id="33"/>
     </w:p>
     <w:p>
       <w:pPr>
@@ -19073,7 +19335,7 @@
           <w:szCs w:val="32"/>
         </w:rPr>
       </w:pPr>
-      <w:bookmarkStart w:id="32" w:name="_Toc159327321"/>
+      <w:bookmarkStart w:id="34" w:name="_Toc159327321"/>
       <w:r>
         <w:rPr>
           <w:rFonts w:ascii="Arial" w:hAnsi="Arial" w:cs="Arial"/>
@@ -19093,7 +19355,7 @@
         </w:rPr>
         <w:t>. Bibliography</w:t>
       </w:r>
-      <w:bookmarkEnd w:id="32"/>
+      <w:bookmarkEnd w:id="34"/>
     </w:p>
     <w:p>
       <w:pPr>
@@ -19189,7 +19451,7 @@
           <w:szCs w:val="32"/>
         </w:rPr>
       </w:pPr>
-      <w:bookmarkStart w:id="33" w:name="_Toc159327322"/>
+      <w:bookmarkStart w:id="35" w:name="_Toc159327322"/>
       <w:r>
         <w:rPr>
           <w:rFonts w:ascii="Arial" w:hAnsi="Arial" w:cs="Arial"/>
@@ -19200,7 +19462,7 @@
         <w:lastRenderedPageBreak/>
         <w:t>Appendix I</w:t>
       </w:r>
-      <w:bookmarkEnd w:id="33"/>
+      <w:bookmarkEnd w:id="35"/>
     </w:p>
     <w:p>
       <w:pPr>

</xml_diff>